<commit_message>
feat: doing something: JESUS THANK YOU JESUS HALLELUJAH
</commit_message>
<xml_diff>
--- a/31RP Rozrobka Prykladnyh-program/1/КНТ-122_Онищенко_Варіант-19_ПР1.docx
+++ b/31RP Rozrobka Prykladnyh-program/1/КНТ-122_Онищенко_Варіант-19_ПР1.docx
@@ -31,7 +31,19 @@
         <w:rPr>
           <w:b/>
         </w:rPr>
-        <w:t>Національний університет «Запорізька Політехніка»</w:t>
+        <w:t xml:space="preserve">Національний університет «Запорізька </w:t>
+      </w:r>
+      <w:r>
+        <w:rPr>
+          <w:b/>
+        </w:rPr>
+        <w:t>п</w:t>
+      </w:r>
+      <w:r>
+        <w:rPr>
+          <w:b/>
+        </w:rPr>
+        <w:t>олітехніка»</w:t>
       </w:r>
     </w:p>
     <w:p>
@@ -162,7 +174,13 @@
         <w:t xml:space="preserve">а </w:t>
       </w:r>
       <w:r>
-        <w:t>«»</w:t>
+        <w:t>«</w:t>
+      </w:r>
+      <w:r>
+        <w:t>Розроблення програмного забезпечення з графічним інтерфейсом на основі об’єктно-орієнтованого програмування мовою python</w:t>
+      </w:r>
+      <w:r>
+        <w:t>»</w:t>
       </w:r>
     </w:p>
     <w:p>
@@ -325,13 +343,9 @@
       <w:pPr>
         <w:ind w:firstLine="0"/>
         <w:contextualSpacing/>
-        <w:jc w:val="center"/>
-      </w:pPr>
-    </w:p>
-    <w:p>
-      <w:pPr>
-        <w:ind w:firstLine="0"/>
-        <w:contextualSpacing/>
+        <w:rPr>
+          <w:lang w:val="en-US"/>
+        </w:rPr>
       </w:pPr>
     </w:p>
     <w:p>
@@ -339,6 +353,9 @@
         <w:ind w:firstLine="0"/>
         <w:contextualSpacing/>
         <w:jc w:val="center"/>
+        <w:rPr>
+          <w:lang w:val="en-US"/>
+        </w:rPr>
       </w:pPr>
       <w:r>
         <w:t>202</w:t>
@@ -354,11 +371,14 @@
         <w:ind w:firstLine="0"/>
         <w:contextualSpacing/>
         <w:jc w:val="center"/>
-      </w:pPr>
-    </w:p>
-    <w:p>
-      <w:pPr>
-        <w:pStyle w:val="P"/>
+        <w:rPr>
+          <w:lang w:val="en-US"/>
+        </w:rPr>
+      </w:pPr>
+    </w:p>
+    <w:p>
+      <w:pPr>
+        <w:pStyle w:val="H2"/>
       </w:pPr>
       <w:r>
         <w:lastRenderedPageBreak/>
@@ -385,6 +405,865 @@
           <w:lang w:val="en-US"/>
         </w:rPr>
       </w:pPr>
+    </w:p>
+    <w:p>
+      <w:pPr>
+        <w:pStyle w:val="H2"/>
+        <w:rPr>
+          <w:lang w:val="en-US"/>
+        </w:rPr>
+      </w:pPr>
+      <w:r>
+        <w:rPr>
+          <w:lang w:val="en-US"/>
+        </w:rPr>
+        <w:t>Контрольні питання</w:t>
+      </w:r>
+    </w:p>
+    <w:p>
+      <w:pPr>
+        <w:pStyle w:val="H3"/>
+        <w:rPr>
+          <w:lang w:val="en-US"/>
+        </w:rPr>
+      </w:pPr>
+      <w:r>
+        <w:rPr>
+          <w:lang w:val="en-US"/>
+        </w:rPr>
+        <w:t>Що таке модуль та пакет?</w:t>
+      </w:r>
+    </w:p>
+    <w:p>
+      <w:pPr>
+        <w:pStyle w:val="P"/>
+        <w:rPr>
+          <w:lang w:val="en-US"/>
+        </w:rPr>
+      </w:pPr>
+    </w:p>
+    <w:p>
+      <w:pPr>
+        <w:pStyle w:val="P"/>
+        <w:rPr>
+          <w:lang w:val="en-US"/>
+        </w:rPr>
+      </w:pPr>
+      <w:r>
+        <w:rPr>
+          <w:lang w:val="en-US"/>
+        </w:rPr>
+        <w:t xml:space="preserve">Модуль це окремий файл з кодом. </w:t>
+      </w:r>
+    </w:p>
+    <w:p>
+      <w:pPr>
+        <w:pStyle w:val="P"/>
+        <w:rPr>
+          <w:lang w:val="en-US"/>
+        </w:rPr>
+      </w:pPr>
+      <w:r>
+        <w:rPr>
+          <w:lang w:val="en-US"/>
+        </w:rPr>
+        <w:t>Пакет це тека з файлом __init__.py і кількома модулями всередині.</w:t>
+      </w:r>
+    </w:p>
+    <w:p>
+      <w:pPr>
+        <w:pStyle w:val="P"/>
+        <w:rPr>
+          <w:lang w:val="en-US"/>
+        </w:rPr>
+      </w:pPr>
+    </w:p>
+    <w:p>
+      <w:pPr>
+        <w:pStyle w:val="H3"/>
+        <w:rPr>
+          <w:lang w:val="en-US"/>
+        </w:rPr>
+      </w:pPr>
+      <w:r>
+        <w:rPr>
+          <w:lang w:val="en-US"/>
+        </w:rPr>
+        <w:t>Яким чином файли трансформуються в простори імен?</w:t>
+      </w:r>
+    </w:p>
+    <w:p>
+      <w:pPr>
+        <w:pStyle w:val="P"/>
+        <w:rPr>
+          <w:lang w:val="en-US"/>
+        </w:rPr>
+      </w:pPr>
+    </w:p>
+    <w:p>
+      <w:pPr>
+        <w:pStyle w:val="P"/>
+        <w:rPr>
+          <w:lang w:val="en-US"/>
+        </w:rPr>
+      </w:pPr>
+      <w:r>
+        <w:rPr>
+          <w:lang w:val="en-US"/>
+        </w:rPr>
+        <w:t xml:space="preserve">При імпортуванні його до іншого файлу. Тоді до простору імен можна мати доступ через назваФайлу.назваФункції. </w:t>
+      </w:r>
+    </w:p>
+    <w:p>
+      <w:pPr>
+        <w:pStyle w:val="P"/>
+        <w:rPr>
+          <w:lang w:val="en-US"/>
+        </w:rPr>
+      </w:pPr>
+      <w:r>
+        <w:rPr>
+          <w:lang w:val="en-US"/>
+        </w:rPr>
+        <w:t xml:space="preserve">Назву простору імен можна змінити якщо додати до рядку імпорту параметер as. Наприклад: для імпортування модулю math з назвою m можна використати такий код: import math as m. Тоді для доступу до функції sqrt використовуємо наступний: </w:t>
+      </w:r>
+      <w:proofErr w:type="gramStart"/>
+      <w:r>
+        <w:rPr>
+          <w:lang w:val="en-US"/>
+        </w:rPr>
+        <w:t>m.sqrt</w:t>
+      </w:r>
+      <w:proofErr w:type="gramEnd"/>
+      <w:r>
+        <w:rPr>
+          <w:lang w:val="en-US"/>
+        </w:rPr>
+        <w:t>(7)</w:t>
+      </w:r>
+    </w:p>
+    <w:p>
+      <w:pPr>
+        <w:pStyle w:val="P"/>
+        <w:rPr>
+          <w:lang w:val="en-US"/>
+        </w:rPr>
+      </w:pPr>
+    </w:p>
+    <w:p>
+      <w:pPr>
+        <w:pStyle w:val="H3"/>
+        <w:rPr>
+          <w:lang w:val="en-US"/>
+        </w:rPr>
+      </w:pPr>
+      <w:r>
+        <w:rPr>
+          <w:lang w:val="en-US"/>
+        </w:rPr>
+        <w:t>Які існують шаблони проєктування?</w:t>
+      </w:r>
+    </w:p>
+    <w:p>
+      <w:pPr>
+        <w:pStyle w:val="P"/>
+        <w:rPr>
+          <w:lang w:val="en-US"/>
+        </w:rPr>
+      </w:pPr>
+    </w:p>
+    <w:p>
+      <w:pPr>
+        <w:pStyle w:val="H3"/>
+        <w:rPr>
+          <w:lang w:val="en-US"/>
+        </w:rPr>
+      </w:pPr>
+      <w:r>
+        <w:rPr>
+          <w:lang w:val="en-US"/>
+        </w:rPr>
+        <w:t>Які пакети використовуються для побудови графічних інтерфейсів у python?</w:t>
+      </w:r>
+    </w:p>
+    <w:p>
+      <w:pPr>
+        <w:pStyle w:val="P"/>
+        <w:rPr>
+          <w:lang w:val="en-US"/>
+        </w:rPr>
+      </w:pPr>
+    </w:p>
+    <w:p>
+      <w:pPr>
+        <w:pStyle w:val="P"/>
+        <w:rPr>
+          <w:lang w:val="en-US"/>
+        </w:rPr>
+      </w:pPr>
+      <w:r>
+        <w:rPr>
+          <w:lang w:val="en-US"/>
+        </w:rPr>
+        <w:lastRenderedPageBreak/>
+        <w:t>Tkinter досить розповсюджений і простий у використанні. На його основі є гарний пакет customtkinter який додає вбудовані стилі до елементів.</w:t>
+      </w:r>
+    </w:p>
+    <w:p>
+      <w:pPr>
+        <w:pStyle w:val="P"/>
+        <w:rPr>
+          <w:lang w:val="en-US"/>
+        </w:rPr>
+      </w:pPr>
+      <w:r>
+        <w:rPr>
+          <w:lang w:val="en-US"/>
+        </w:rPr>
+        <w:t>PyQT кажуть ще люди використовують. Можемо припустити що цей пакет якось пов’язаний з програмною розробки QT.</w:t>
+      </w:r>
+    </w:p>
+    <w:p>
+      <w:pPr>
+        <w:pStyle w:val="P"/>
+        <w:rPr>
+          <w:lang w:val="en-US"/>
+        </w:rPr>
+      </w:pPr>
+      <w:r>
+        <w:rPr>
+          <w:lang w:val="en-US"/>
+        </w:rPr>
+        <w:t>Kivy наче як кросплатформний фреймворк, теж люди використовують.</w:t>
+      </w:r>
+    </w:p>
+    <w:p>
+      <w:pPr>
+        <w:pStyle w:val="P"/>
+        <w:rPr>
+          <w:lang w:val="en-US"/>
+        </w:rPr>
+      </w:pPr>
+    </w:p>
+    <w:p>
+      <w:pPr>
+        <w:pStyle w:val="H3"/>
+        <w:rPr>
+          <w:lang w:val="en-US"/>
+        </w:rPr>
+      </w:pPr>
+      <w:r>
+        <w:rPr>
+          <w:lang w:val="en-US"/>
+        </w:rPr>
+        <w:t>Які засоби має бібліотека tkinter?</w:t>
+      </w:r>
+    </w:p>
+    <w:p>
+      <w:pPr>
+        <w:pStyle w:val="P"/>
+        <w:rPr>
+          <w:lang w:val="en-US"/>
+        </w:rPr>
+      </w:pPr>
+    </w:p>
+    <w:p>
+      <w:pPr>
+        <w:pStyle w:val="P"/>
+        <w:rPr>
+          <w:lang w:val="en-US"/>
+        </w:rPr>
+      </w:pPr>
+      <w:r>
+        <w:rPr>
+          <w:lang w:val="en-US"/>
+        </w:rPr>
+        <w:t>Серед віджетів має Button, Label, Entry, Checkbox, Combobox, Menu, Scale, … більше віджетів за посиланням</w:t>
+      </w:r>
+    </w:p>
+    <w:p>
+      <w:pPr>
+        <w:pStyle w:val="P"/>
+        <w:rPr>
+          <w:lang w:val="en-US"/>
+        </w:rPr>
+      </w:pPr>
+      <w:r>
+        <w:rPr>
+          <w:lang w:val="en-US"/>
+        </w:rPr>
+        <w:t>Серед контейнерів має Toplevel, Frame, Notebook, …</w:t>
+      </w:r>
+    </w:p>
+    <w:p>
+      <w:pPr>
+        <w:pStyle w:val="P"/>
+        <w:rPr>
+          <w:lang w:val="en-US"/>
+        </w:rPr>
+      </w:pPr>
+      <w:r>
+        <w:rPr>
+          <w:lang w:val="en-US"/>
+        </w:rPr>
+        <w:t xml:space="preserve">Серед засобів розміщення є </w:t>
+      </w:r>
+      <w:proofErr w:type="gramStart"/>
+      <w:r>
+        <w:rPr>
+          <w:lang w:val="en-US"/>
+        </w:rPr>
+        <w:t>pack(</w:t>
+      </w:r>
+      <w:proofErr w:type="gramEnd"/>
+      <w:r>
+        <w:rPr>
+          <w:lang w:val="en-US"/>
+        </w:rPr>
+        <w:t>), grid(), place()</w:t>
+      </w:r>
+    </w:p>
+    <w:p>
+      <w:pPr>
+        <w:pStyle w:val="P"/>
+        <w:rPr>
+          <w:lang w:val="en-US"/>
+        </w:rPr>
+      </w:pPr>
+      <w:r>
+        <w:rPr>
+          <w:lang w:val="en-US"/>
+        </w:rPr>
+        <w:t>Повна документацію бібліотеки tkinter за посиланням</w:t>
+      </w:r>
+    </w:p>
+    <w:p>
+      <w:pPr>
+        <w:pStyle w:val="P"/>
+        <w:rPr>
+          <w:lang w:val="en-US"/>
+        </w:rPr>
+      </w:pPr>
+    </w:p>
+    <w:p>
+      <w:pPr>
+        <w:pStyle w:val="H3"/>
+        <w:rPr>
+          <w:lang w:val="en-US"/>
+        </w:rPr>
+      </w:pPr>
+      <w:r>
+        <w:rPr>
+          <w:lang w:val="en-US"/>
+        </w:rPr>
+        <w:t>Яким чином визначається клас у python?</w:t>
+      </w:r>
+    </w:p>
+    <w:p>
+      <w:pPr>
+        <w:pStyle w:val="P"/>
+        <w:rPr>
+          <w:lang w:val="en-US"/>
+        </w:rPr>
+      </w:pPr>
+    </w:p>
+    <w:p>
+      <w:pPr>
+        <w:pStyle w:val="P"/>
+        <w:rPr>
+          <w:lang w:val="en-US"/>
+        </w:rPr>
+      </w:pPr>
+      <w:r>
+        <w:rPr>
+          <w:lang w:val="en-US"/>
+        </w:rPr>
+        <w:t>Клас визначається за допомогою ключового слова class. Після нього йде назва класу, за конвенціями у форматі PascalCase.</w:t>
+      </w:r>
+    </w:p>
+    <w:p>
+      <w:pPr>
+        <w:pStyle w:val="P"/>
+        <w:rPr>
+          <w:lang w:val="en-US"/>
+        </w:rPr>
+      </w:pPr>
+      <w:r>
+        <w:rPr>
+          <w:lang w:val="en-US"/>
+        </w:rPr>
+        <w:t>PascalCase пише кожне слово з великої літери і не розділяє слова жодними знаками, але поєднує всі слова в одне. Наприклад: PlaneSeat</w:t>
+      </w:r>
+    </w:p>
+    <w:p>
+      <w:pPr>
+        <w:pStyle w:val="P"/>
+        <w:rPr>
+          <w:lang w:val="en-US"/>
+        </w:rPr>
+      </w:pPr>
+      <w:r>
+        <w:rPr>
+          <w:lang w:val="en-US"/>
+        </w:rPr>
+        <w:t xml:space="preserve">Для додавання спадкування до оголошення класу додаємо дужки з назвою класу (або кількох класів) від яких будемо успадковувати. Наприклад: class </w:t>
+      </w:r>
+      <w:proofErr w:type="gramStart"/>
+      <w:r>
+        <w:rPr>
+          <w:lang w:val="en-US"/>
+        </w:rPr>
+        <w:t>PlaneSeat(</w:t>
+      </w:r>
+      <w:proofErr w:type="gramEnd"/>
+      <w:r>
+        <w:rPr>
+          <w:lang w:val="en-US"/>
+        </w:rPr>
+        <w:t>Seat)</w:t>
+      </w:r>
+    </w:p>
+    <w:p>
+      <w:pPr>
+        <w:pStyle w:val="P"/>
+        <w:rPr>
+          <w:lang w:val="en-US"/>
+        </w:rPr>
+      </w:pPr>
+      <w:r>
+        <w:rPr>
+          <w:lang w:val="en-US"/>
+        </w:rPr>
+        <w:t xml:space="preserve">Конструктор класу визначається назвою методу __init__. </w:t>
+      </w:r>
+    </w:p>
+    <w:p>
+      <w:pPr>
+        <w:pStyle w:val="P"/>
+        <w:rPr>
+          <w:lang w:val="en-US"/>
+        </w:rPr>
+      </w:pPr>
+      <w:r>
+        <w:rPr>
+          <w:lang w:val="en-US"/>
+        </w:rPr>
+        <w:t>Для кожного методу класу як перший параметр додається self для доступу до полів.</w:t>
+      </w:r>
+    </w:p>
+    <w:p>
+      <w:pPr>
+        <w:pStyle w:val="P"/>
+        <w:rPr>
+          <w:lang w:val="en-US"/>
+        </w:rPr>
+      </w:pPr>
+      <w:r>
+        <w:rPr>
+          <w:lang w:val="en-US"/>
+        </w:rPr>
+        <w:lastRenderedPageBreak/>
+        <w:t>Для оголошення статичного методу класу використовується декоратор @staticmethod перед рядком оголошення методу.</w:t>
+      </w:r>
+    </w:p>
+    <w:p>
+      <w:pPr>
+        <w:pStyle w:val="P"/>
+        <w:rPr>
+          <w:lang w:val="en-US"/>
+        </w:rPr>
+      </w:pPr>
+    </w:p>
+    <w:p>
+      <w:pPr>
+        <w:pStyle w:val="H3"/>
+        <w:rPr>
+          <w:lang w:val="en-US"/>
+        </w:rPr>
+      </w:pPr>
+      <w:r>
+        <w:rPr>
+          <w:lang w:val="en-US"/>
+        </w:rPr>
+        <w:t>Яким чином реалізуються принципи об’єктно-орієнтованого програмування в python?</w:t>
+      </w:r>
+    </w:p>
+    <w:p>
+      <w:pPr>
+        <w:pStyle w:val="P"/>
+        <w:rPr>
+          <w:lang w:val="en-US"/>
+        </w:rPr>
+      </w:pPr>
+    </w:p>
+    <w:p>
+      <w:pPr>
+        <w:pStyle w:val="P"/>
+        <w:rPr>
+          <w:lang w:val="en-US"/>
+        </w:rPr>
+      </w:pPr>
+      <w:r>
+        <w:rPr>
+          <w:lang w:val="en-US"/>
+        </w:rPr>
+        <w:t xml:space="preserve">Статуси полів класу у пайтоні не передбачені, але згідно конвенцій можна позначити приватне поле додавши нижнє підкреслення перед назвою поля. Наприклад: </w:t>
+      </w:r>
+      <w:proofErr w:type="gramStart"/>
+      <w:r>
+        <w:rPr>
+          <w:lang w:val="en-US"/>
+        </w:rPr>
+        <w:t>self._</w:t>
+      </w:r>
+      <w:proofErr w:type="gramEnd"/>
+      <w:r>
+        <w:rPr>
+          <w:lang w:val="en-US"/>
+        </w:rPr>
+        <w:t>seatNumber</w:t>
+      </w:r>
+    </w:p>
+    <w:p>
+      <w:pPr>
+        <w:pStyle w:val="P"/>
+        <w:rPr>
+          <w:lang w:val="en-US"/>
+        </w:rPr>
+      </w:pPr>
+      <w:r>
+        <w:rPr>
+          <w:lang w:val="en-US"/>
+        </w:rPr>
+        <w:t xml:space="preserve">Наслідування класів, як зазначено вище, реалізується через додавання назв бажаних класів у дужки після назви класу під час його декларації. Приклад: class </w:t>
+      </w:r>
+      <w:proofErr w:type="gramStart"/>
+      <w:r>
+        <w:rPr>
+          <w:lang w:val="en-US"/>
+        </w:rPr>
+        <w:t>Plane(</w:t>
+      </w:r>
+      <w:proofErr w:type="gramEnd"/>
+      <w:r>
+        <w:rPr>
+          <w:lang w:val="en-US"/>
+        </w:rPr>
+        <w:t>Transport)</w:t>
+      </w:r>
+    </w:p>
+    <w:p>
+      <w:pPr>
+        <w:pStyle w:val="P"/>
+        <w:rPr>
+          <w:lang w:val="en-US"/>
+        </w:rPr>
+      </w:pPr>
+      <w:r>
+        <w:rPr>
+          <w:lang w:val="en-US"/>
+        </w:rPr>
+        <w:t>Поліморфізм можна реалізувати через використання зовнішньої функції. Приклад дивитися нижче.</w:t>
+      </w:r>
+    </w:p>
+    <w:p>
+      <w:pPr>
+        <w:pStyle w:val="P"/>
+        <w:rPr>
+          <w:lang w:val="en-US"/>
+        </w:rPr>
+      </w:pPr>
+      <w:r>
+        <w:rPr>
+          <w:lang w:val="en-US"/>
+        </w:rPr>
+        <w:t>Абстракцію реалізуємо використанням декоратора @abstractmethod. Приклад використання абстракції нижче.</w:t>
+      </w:r>
+    </w:p>
+    <w:p>
+      <w:pPr>
+        <w:pStyle w:val="P"/>
+        <w:rPr>
+          <w:lang w:val="en-US"/>
+        </w:rPr>
+      </w:pPr>
+    </w:p>
+    <w:p>
+      <w:pPr>
+        <w:pStyle w:val="H4"/>
+        <w:rPr>
+          <w:i/>
+          <w:iCs/>
+        </w:rPr>
+      </w:pPr>
+      <w:r>
+        <w:rPr>
+          <w:i/>
+          <w:iCs/>
+          <w:lang w:val="en-US"/>
+        </w:rPr>
+        <w:t>Приклад поліморфізму</w:t>
+      </w:r>
+    </w:p>
+    <w:p>
+      <w:pPr>
+        <w:pStyle w:val="H5"/>
+        <w:rPr>
+          <w:b w:val="0"/>
+          <w:bCs w:val="0"/>
+          <w:i/>
+          <w:iCs/>
+        </w:rPr>
+      </w:pPr>
+      <w:r>
+        <w:rPr>
+          <w:b w:val="0"/>
+          <w:bCs w:val="0"/>
+          <w:i/>
+          <w:iCs/>
+        </w:rPr>
+        <w:t>Код</w:t>
+      </w:r>
+    </w:p>
+    <w:p>
+      <w:pPr>
+        <w:pStyle w:val="P"/>
+        <w:rPr>
+          <w:lang w:val="en-US"/>
+        </w:rPr>
+      </w:pPr>
+    </w:p>
+    <w:p>
+      <w:pPr>
+        <w:pStyle w:val="Code"/>
+      </w:pPr>
+      <w:r>
+        <w:t>class Tvaryna:</w:t>
+      </w:r>
+    </w:p>
+    <w:p>
+      <w:pPr>
+        <w:pStyle w:val="Code"/>
+      </w:pPr>
+      <w:r>
+        <w:t xml:space="preserve">    fraza = "</w:t>
+      </w:r>
+      <w:r>
+        <w:rPr>
+          <w:b/>
+          <w:bCs/>
+        </w:rPr>
+        <w:t>ІСУС - ГОСПОДЬ</w:t>
+      </w:r>
+      <w:r>
+        <w:t>"</w:t>
+      </w:r>
+    </w:p>
+    <w:p>
+      <w:pPr>
+        <w:pStyle w:val="Code"/>
+      </w:pPr>
+    </w:p>
+    <w:p>
+      <w:pPr>
+        <w:pStyle w:val="Code"/>
+      </w:pPr>
+      <w:r>
+        <w:t xml:space="preserve">    def kazhy(self):</w:t>
+      </w:r>
+    </w:p>
+    <w:p>
+      <w:pPr>
+        <w:pStyle w:val="Code"/>
+      </w:pPr>
+      <w:r>
+        <w:t xml:space="preserve">        </w:t>
+      </w:r>
+      <w:proofErr w:type="gramStart"/>
+      <w:r>
+        <w:t>print(</w:t>
+      </w:r>
+      <w:proofErr w:type="gramEnd"/>
+      <w:r>
+        <w:t>"Звук ІСУСОВОЇ Дивовижної Благодаті")</w:t>
+      </w:r>
+    </w:p>
+    <w:p>
+      <w:pPr>
+        <w:pStyle w:val="Code"/>
+      </w:pPr>
+    </w:p>
+    <w:p>
+      <w:pPr>
+        <w:pStyle w:val="Code"/>
+      </w:pPr>
+      <w:r>
+        <w:t xml:space="preserve">class </w:t>
+      </w:r>
+      <w:proofErr w:type="gramStart"/>
+      <w:r>
+        <w:t>Golubka(</w:t>
+      </w:r>
+      <w:proofErr w:type="gramEnd"/>
+      <w:r>
+        <w:t>Tvaryna):</w:t>
+      </w:r>
+    </w:p>
+    <w:p>
+      <w:pPr>
+        <w:pStyle w:val="Code"/>
+      </w:pPr>
+      <w:r>
+        <w:t xml:space="preserve">    def kazhy(self):</w:t>
+      </w:r>
+    </w:p>
+    <w:p>
+      <w:pPr>
+        <w:pStyle w:val="Code"/>
+      </w:pPr>
+      <w:r>
+        <w:t xml:space="preserve">        </w:t>
+      </w:r>
+      <w:proofErr w:type="gramStart"/>
+      <w:r>
+        <w:t>print(</w:t>
+      </w:r>
+      <w:proofErr w:type="gramEnd"/>
+      <w:r>
+        <w:t>f"Голубка каже: {super().fraza}")</w:t>
+      </w:r>
+    </w:p>
+    <w:p>
+      <w:pPr>
+        <w:pStyle w:val="Code"/>
+      </w:pPr>
+    </w:p>
+    <w:p>
+      <w:pPr>
+        <w:pStyle w:val="Code"/>
+      </w:pPr>
+      <w:r>
+        <w:t xml:space="preserve">class </w:t>
+      </w:r>
+      <w:proofErr w:type="gramStart"/>
+      <w:r>
+        <w:t>Lev(</w:t>
+      </w:r>
+      <w:proofErr w:type="gramEnd"/>
+      <w:r>
+        <w:t>Tvaryna):</w:t>
+      </w:r>
+    </w:p>
+    <w:p>
+      <w:pPr>
+        <w:pStyle w:val="Code"/>
+      </w:pPr>
+      <w:r>
+        <w:t xml:space="preserve">    def kazhy(self):</w:t>
+      </w:r>
+    </w:p>
+    <w:p>
+      <w:pPr>
+        <w:pStyle w:val="Code"/>
+      </w:pPr>
+      <w:r>
+        <w:t xml:space="preserve">        </w:t>
+      </w:r>
+      <w:proofErr w:type="gramStart"/>
+      <w:r>
+        <w:t>print(</w:t>
+      </w:r>
+      <w:proofErr w:type="gramEnd"/>
+      <w:r>
+        <w:t>f"Лев каже: {super().fraza}")</w:t>
+      </w:r>
+    </w:p>
+    <w:p>
+      <w:pPr>
+        <w:pStyle w:val="Code"/>
+      </w:pPr>
+    </w:p>
+    <w:p>
+      <w:pPr>
+        <w:pStyle w:val="Code"/>
+      </w:pPr>
+      <w:r>
+        <w:t>def roby_</w:t>
+      </w:r>
+      <w:proofErr w:type="gramStart"/>
+      <w:r>
+        <w:t>zvuk(</w:t>
+      </w:r>
+      <w:proofErr w:type="gramEnd"/>
+      <w:r>
+        <w:t>tvaryna: Tvaryna):</w:t>
+      </w:r>
+    </w:p>
+    <w:p>
+      <w:pPr>
+        <w:pStyle w:val="Code"/>
+      </w:pPr>
+      <w:r>
+        <w:t xml:space="preserve">    </w:t>
+      </w:r>
+      <w:proofErr w:type="gramStart"/>
+      <w:r>
+        <w:t>tvaryna.kazhy</w:t>
+      </w:r>
+      <w:proofErr w:type="gramEnd"/>
+      <w:r>
+        <w:t>()</w:t>
+      </w:r>
+    </w:p>
+    <w:p>
+      <w:pPr>
+        <w:pStyle w:val="P"/>
+        <w:rPr>
+          <w:lang w:val="en-US"/>
+        </w:rPr>
+      </w:pPr>
+    </w:p>
+    <w:p>
+      <w:pPr>
+        <w:pStyle w:val="H5"/>
+        <w:rPr>
+          <w:b w:val="0"/>
+          <w:bCs w:val="0"/>
+          <w:i/>
+          <w:iCs/>
+        </w:rPr>
+      </w:pPr>
+      <w:r>
+        <w:rPr>
+          <w:b w:val="0"/>
+          <w:bCs w:val="0"/>
+          <w:i/>
+          <w:iCs/>
+        </w:rPr>
+        <w:lastRenderedPageBreak/>
+        <w:t>Консоль</w:t>
+      </w:r>
+    </w:p>
+    <w:p>
+      <w:pPr>
+        <w:pStyle w:val="P"/>
+      </w:pPr>
+    </w:p>
+    <w:p>
+      <w:pPr>
+        <w:pStyle w:val="Code"/>
+      </w:pPr>
+      <w:r>
+        <w:t>Голубка каже: ІСУС - ГОСПОДЬ</w:t>
+      </w:r>
+    </w:p>
+    <w:p>
+      <w:pPr>
+        <w:pStyle w:val="Code"/>
+      </w:pPr>
+      <w:r>
+        <w:t>Лев каже: ІСУС - ГОСПОДЬ</w:t>
+      </w:r>
     </w:p>
     <w:sectPr>
       <w:pgSz w:w="11906" w:h="16838"/>

</xml_diff>